<commit_message>
new black white list
</commit_message>
<xml_diff>
--- a/Daily Stock.docx
+++ b/Daily Stock.docx
@@ -18,6 +18,8 @@
         </w:rPr>
       </w:sdtEndPr>
       <w:sdtContent>
+        <w:bookmarkStart w:id="0" w:name="_GoBack" w:displacedByCustomXml="prev"/>
+        <w:bookmarkEnd w:id="0" w:displacedByCustomXml="prev"/>
         <w:p>
           <w:pPr>
             <w:pStyle w:val="TOC1"/>
@@ -39,7 +41,7 @@
           <w:r>
             <w:fldChar w:fldCharType="separate"/>
           </w:r>
-          <w:hyperlink w:anchor="_Toc464677222" w:history="1">
+          <w:hyperlink w:anchor="_Toc466221243" w:history="1">
             <w:r>
               <w:rPr>
                 <w:rStyle w:val="Hyperlink"/>
@@ -66,7 +68,7 @@
                 <w:noProof/>
                 <w:webHidden/>
               </w:rPr>
-              <w:instrText xml:space="preserve"> PAGEREF _Toc464677222 \h </w:instrText>
+              <w:instrText xml:space="preserve"> PAGEREF _Toc466221243 \h </w:instrText>
             </w:r>
             <w:r>
               <w:rPr>
@@ -109,7 +111,7 @@
               <w:sz w:val="21"/>
             </w:rPr>
           </w:pPr>
-          <w:hyperlink w:anchor="_Toc464677223" w:history="1">
+          <w:hyperlink w:anchor="_Toc466221244" w:history="1">
             <w:r>
               <w:rPr>
                 <w:rStyle w:val="Hyperlink"/>
@@ -167,7 +169,7 @@
                 <w:noProof/>
                 <w:webHidden/>
               </w:rPr>
-              <w:instrText xml:space="preserve"> PAGEREF _Toc464677223 \h </w:instrText>
+              <w:instrText xml:space="preserve"> PAGEREF _Toc466221244 \h </w:instrText>
             </w:r>
             <w:r>
               <w:rPr>
@@ -210,7 +212,7 @@
               <w:sz w:val="21"/>
             </w:rPr>
           </w:pPr>
-          <w:hyperlink w:anchor="_Toc464677224" w:history="1">
+          <w:hyperlink w:anchor="_Toc466221245" w:history="1">
             <w:r>
               <w:rPr>
                 <w:rStyle w:val="Hyperlink"/>
@@ -237,7 +239,7 @@
                 <w:noProof/>
                 <w:webHidden/>
               </w:rPr>
-              <w:instrText xml:space="preserve"> PAGEREF _Toc464677224 \h </w:instrText>
+              <w:instrText xml:space="preserve"> PAGEREF _Toc466221245 \h </w:instrText>
             </w:r>
             <w:r>
               <w:rPr>
@@ -280,7 +282,7 @@
               <w:sz w:val="21"/>
             </w:rPr>
           </w:pPr>
-          <w:hyperlink w:anchor="_Toc464677225" w:history="1">
+          <w:hyperlink w:anchor="_Toc466221246" w:history="1">
             <w:r>
               <w:rPr>
                 <w:rStyle w:val="Hyperlink"/>
@@ -323,7 +325,7 @@
                 <w:noProof/>
                 <w:webHidden/>
               </w:rPr>
-              <w:instrText xml:space="preserve"> PAGEREF _Toc464677225 \h </w:instrText>
+              <w:instrText xml:space="preserve"> PAGEREF _Toc466221246 \h </w:instrText>
             </w:r>
             <w:r>
               <w:rPr>
@@ -366,7 +368,7 @@
               <w:sz w:val="21"/>
             </w:rPr>
           </w:pPr>
-          <w:hyperlink w:anchor="_Toc464677226" w:history="1">
+          <w:hyperlink w:anchor="_Toc466221247" w:history="1">
             <w:r>
               <w:rPr>
                 <w:rStyle w:val="Hyperlink"/>
@@ -409,7 +411,7 @@
                 <w:noProof/>
                 <w:webHidden/>
               </w:rPr>
-              <w:instrText xml:space="preserve"> PAGEREF _Toc464677226 \h </w:instrText>
+              <w:instrText xml:space="preserve"> PAGEREF _Toc466221247 \h </w:instrText>
             </w:r>
             <w:r>
               <w:rPr>
@@ -430,6 +432,606 @@
                 <w:webHidden/>
               </w:rPr>
               <w:t>5</w:t>
+            </w:r>
+            <w:r>
+              <w:rPr>
+                <w:noProof/>
+                <w:webHidden/>
+              </w:rPr>
+              <w:fldChar w:fldCharType="end"/>
+            </w:r>
+          </w:hyperlink>
+        </w:p>
+        <w:p>
+          <w:pPr>
+            <w:pStyle w:val="TOC1"/>
+            <w:tabs>
+              <w:tab w:val="right" w:leader="dot" w:pos="8630"/>
+            </w:tabs>
+            <w:rPr>
+              <w:noProof/>
+              <w:kern w:val="2"/>
+              <w:sz w:val="21"/>
+            </w:rPr>
+          </w:pPr>
+          <w:hyperlink w:anchor="_Toc466221248" w:history="1">
+            <w:r>
+              <w:rPr>
+                <w:rStyle w:val="Hyperlink"/>
+                <w:noProof/>
+              </w:rPr>
+              <w:t>3. 2016-11-02</w:t>
+            </w:r>
+            <w:r>
+              <w:rPr>
+                <w:noProof/>
+                <w:webHidden/>
+              </w:rPr>
+              <w:tab/>
+            </w:r>
+            <w:r>
+              <w:rPr>
+                <w:noProof/>
+                <w:webHidden/>
+              </w:rPr>
+              <w:fldChar w:fldCharType="begin"/>
+            </w:r>
+            <w:r>
+              <w:rPr>
+                <w:noProof/>
+                <w:webHidden/>
+              </w:rPr>
+              <w:instrText xml:space="preserve"> PAGEREF _Toc466221248 \h </w:instrText>
+            </w:r>
+            <w:r>
+              <w:rPr>
+                <w:noProof/>
+                <w:webHidden/>
+              </w:rPr>
+            </w:r>
+            <w:r>
+              <w:rPr>
+                <w:noProof/>
+                <w:webHidden/>
+              </w:rPr>
+              <w:fldChar w:fldCharType="separate"/>
+            </w:r>
+            <w:r>
+              <w:rPr>
+                <w:noProof/>
+                <w:webHidden/>
+              </w:rPr>
+              <w:t>5</w:t>
+            </w:r>
+            <w:r>
+              <w:rPr>
+                <w:noProof/>
+                <w:webHidden/>
+              </w:rPr>
+              <w:fldChar w:fldCharType="end"/>
+            </w:r>
+          </w:hyperlink>
+        </w:p>
+        <w:p>
+          <w:pPr>
+            <w:pStyle w:val="TOC2"/>
+            <w:tabs>
+              <w:tab w:val="right" w:leader="dot" w:pos="8630"/>
+            </w:tabs>
+            <w:rPr>
+              <w:noProof/>
+              <w:kern w:val="2"/>
+              <w:sz w:val="21"/>
+            </w:rPr>
+          </w:pPr>
+          <w:hyperlink w:anchor="_Toc466221249" w:history="1">
+            <w:r>
+              <w:rPr>
+                <w:rStyle w:val="Hyperlink"/>
+                <w:noProof/>
+              </w:rPr>
+              <w:t>3.1.</w:t>
+            </w:r>
+            <w:r>
+              <w:rPr>
+                <w:rStyle w:val="Hyperlink"/>
+                <w:rFonts w:hint="eastAsia"/>
+                <w:noProof/>
+              </w:rPr>
+              <w:t xml:space="preserve"> </w:t>
+            </w:r>
+            <w:r>
+              <w:rPr>
+                <w:rStyle w:val="Hyperlink"/>
+                <w:rFonts w:hint="eastAsia"/>
+                <w:noProof/>
+              </w:rPr>
+              <w:t>东方财富</w:t>
+            </w:r>
+            <w:r>
+              <w:rPr>
+                <w:rStyle w:val="Hyperlink"/>
+                <w:noProof/>
+              </w:rPr>
+              <w:t>F10</w:t>
+            </w:r>
+            <w:r>
+              <w:rPr>
+                <w:rStyle w:val="Hyperlink"/>
+                <w:rFonts w:hint="eastAsia"/>
+                <w:noProof/>
+              </w:rPr>
+              <w:t>显示的限售解禁是未来的</w:t>
+            </w:r>
+            <w:r>
+              <w:rPr>
+                <w:noProof/>
+                <w:webHidden/>
+              </w:rPr>
+              <w:tab/>
+            </w:r>
+            <w:r>
+              <w:rPr>
+                <w:noProof/>
+                <w:webHidden/>
+              </w:rPr>
+              <w:fldChar w:fldCharType="begin"/>
+            </w:r>
+            <w:r>
+              <w:rPr>
+                <w:noProof/>
+                <w:webHidden/>
+              </w:rPr>
+              <w:instrText xml:space="preserve"> PAGEREF _Toc466221249 \h </w:instrText>
+            </w:r>
+            <w:r>
+              <w:rPr>
+                <w:noProof/>
+                <w:webHidden/>
+              </w:rPr>
+            </w:r>
+            <w:r>
+              <w:rPr>
+                <w:noProof/>
+                <w:webHidden/>
+              </w:rPr>
+              <w:fldChar w:fldCharType="separate"/>
+            </w:r>
+            <w:r>
+              <w:rPr>
+                <w:noProof/>
+                <w:webHidden/>
+              </w:rPr>
+              <w:t>5</w:t>
+            </w:r>
+            <w:r>
+              <w:rPr>
+                <w:noProof/>
+                <w:webHidden/>
+              </w:rPr>
+              <w:fldChar w:fldCharType="end"/>
+            </w:r>
+          </w:hyperlink>
+        </w:p>
+        <w:p>
+          <w:pPr>
+            <w:pStyle w:val="TOC2"/>
+            <w:tabs>
+              <w:tab w:val="right" w:leader="dot" w:pos="8630"/>
+            </w:tabs>
+            <w:rPr>
+              <w:noProof/>
+              <w:kern w:val="2"/>
+              <w:sz w:val="21"/>
+            </w:rPr>
+          </w:pPr>
+          <w:hyperlink w:anchor="_Toc466221250" w:history="1">
+            <w:r>
+              <w:rPr>
+                <w:rStyle w:val="Hyperlink"/>
+                <w:noProof/>
+              </w:rPr>
+              <w:t>3.2.</w:t>
+            </w:r>
+            <w:r>
+              <w:rPr>
+                <w:rStyle w:val="Hyperlink"/>
+                <w:rFonts w:hint="eastAsia"/>
+                <w:noProof/>
+              </w:rPr>
+              <w:t xml:space="preserve"> </w:t>
+            </w:r>
+            <w:r>
+              <w:rPr>
+                <w:rStyle w:val="Hyperlink"/>
+                <w:rFonts w:hint="eastAsia"/>
+                <w:noProof/>
+              </w:rPr>
+              <w:t>真正有参考意义的是其特色数据</w:t>
+            </w:r>
+            <w:r>
+              <w:rPr>
+                <w:noProof/>
+                <w:webHidden/>
+              </w:rPr>
+              <w:tab/>
+            </w:r>
+            <w:r>
+              <w:rPr>
+                <w:noProof/>
+                <w:webHidden/>
+              </w:rPr>
+              <w:fldChar w:fldCharType="begin"/>
+            </w:r>
+            <w:r>
+              <w:rPr>
+                <w:noProof/>
+                <w:webHidden/>
+              </w:rPr>
+              <w:instrText xml:space="preserve"> PAGEREF _Toc466221250 \h </w:instrText>
+            </w:r>
+            <w:r>
+              <w:rPr>
+                <w:noProof/>
+                <w:webHidden/>
+              </w:rPr>
+            </w:r>
+            <w:r>
+              <w:rPr>
+                <w:noProof/>
+                <w:webHidden/>
+              </w:rPr>
+              <w:fldChar w:fldCharType="separate"/>
+            </w:r>
+            <w:r>
+              <w:rPr>
+                <w:noProof/>
+                <w:webHidden/>
+              </w:rPr>
+              <w:t>7</w:t>
+            </w:r>
+            <w:r>
+              <w:rPr>
+                <w:noProof/>
+                <w:webHidden/>
+              </w:rPr>
+              <w:fldChar w:fldCharType="end"/>
+            </w:r>
+          </w:hyperlink>
+        </w:p>
+        <w:p>
+          <w:pPr>
+            <w:pStyle w:val="TOC1"/>
+            <w:tabs>
+              <w:tab w:val="right" w:leader="dot" w:pos="8630"/>
+            </w:tabs>
+            <w:rPr>
+              <w:noProof/>
+              <w:kern w:val="2"/>
+              <w:sz w:val="21"/>
+            </w:rPr>
+          </w:pPr>
+          <w:hyperlink w:anchor="_Toc466221251" w:history="1">
+            <w:r>
+              <w:rPr>
+                <w:rStyle w:val="Hyperlink"/>
+                <w:noProof/>
+              </w:rPr>
+              <w:t>4. 2016-11-06</w:t>
+            </w:r>
+            <w:r>
+              <w:rPr>
+                <w:noProof/>
+                <w:webHidden/>
+              </w:rPr>
+              <w:tab/>
+            </w:r>
+            <w:r>
+              <w:rPr>
+                <w:noProof/>
+                <w:webHidden/>
+              </w:rPr>
+              <w:fldChar w:fldCharType="begin"/>
+            </w:r>
+            <w:r>
+              <w:rPr>
+                <w:noProof/>
+                <w:webHidden/>
+              </w:rPr>
+              <w:instrText xml:space="preserve"> PAGEREF _Toc466221251 \h </w:instrText>
+            </w:r>
+            <w:r>
+              <w:rPr>
+                <w:noProof/>
+                <w:webHidden/>
+              </w:rPr>
+            </w:r>
+            <w:r>
+              <w:rPr>
+                <w:noProof/>
+                <w:webHidden/>
+              </w:rPr>
+              <w:fldChar w:fldCharType="separate"/>
+            </w:r>
+            <w:r>
+              <w:rPr>
+                <w:noProof/>
+                <w:webHidden/>
+              </w:rPr>
+              <w:t>8</w:t>
+            </w:r>
+            <w:r>
+              <w:rPr>
+                <w:noProof/>
+                <w:webHidden/>
+              </w:rPr>
+              <w:fldChar w:fldCharType="end"/>
+            </w:r>
+          </w:hyperlink>
+        </w:p>
+        <w:p>
+          <w:pPr>
+            <w:pStyle w:val="TOC2"/>
+            <w:tabs>
+              <w:tab w:val="right" w:leader="dot" w:pos="8630"/>
+            </w:tabs>
+            <w:rPr>
+              <w:noProof/>
+              <w:kern w:val="2"/>
+              <w:sz w:val="21"/>
+            </w:rPr>
+          </w:pPr>
+          <w:hyperlink w:anchor="_Toc466221252" w:history="1">
+            <w:r>
+              <w:rPr>
+                <w:rStyle w:val="Hyperlink"/>
+                <w:noProof/>
+              </w:rPr>
+              <w:t>4.1.</w:t>
+            </w:r>
+            <w:r>
+              <w:rPr>
+                <w:rStyle w:val="Hyperlink"/>
+                <w:rFonts w:hint="eastAsia"/>
+                <w:noProof/>
+              </w:rPr>
+              <w:t xml:space="preserve"> </w:t>
+            </w:r>
+            <w:r>
+              <w:rPr>
+                <w:rStyle w:val="Hyperlink"/>
+                <w:rFonts w:hint="eastAsia"/>
+                <w:noProof/>
+              </w:rPr>
+              <w:t>分时图上的价格是不会进行复权处理的</w:t>
+            </w:r>
+            <w:r>
+              <w:rPr>
+                <w:noProof/>
+                <w:webHidden/>
+              </w:rPr>
+              <w:tab/>
+            </w:r>
+            <w:r>
+              <w:rPr>
+                <w:noProof/>
+                <w:webHidden/>
+              </w:rPr>
+              <w:fldChar w:fldCharType="begin"/>
+            </w:r>
+            <w:r>
+              <w:rPr>
+                <w:noProof/>
+                <w:webHidden/>
+              </w:rPr>
+              <w:instrText xml:space="preserve"> PAGEREF _Toc466221252 \h </w:instrText>
+            </w:r>
+            <w:r>
+              <w:rPr>
+                <w:noProof/>
+                <w:webHidden/>
+              </w:rPr>
+            </w:r>
+            <w:r>
+              <w:rPr>
+                <w:noProof/>
+                <w:webHidden/>
+              </w:rPr>
+              <w:fldChar w:fldCharType="separate"/>
+            </w:r>
+            <w:r>
+              <w:rPr>
+                <w:noProof/>
+                <w:webHidden/>
+              </w:rPr>
+              <w:t>8</w:t>
+            </w:r>
+            <w:r>
+              <w:rPr>
+                <w:noProof/>
+                <w:webHidden/>
+              </w:rPr>
+              <w:fldChar w:fldCharType="end"/>
+            </w:r>
+          </w:hyperlink>
+        </w:p>
+        <w:p>
+          <w:pPr>
+            <w:pStyle w:val="TOC2"/>
+            <w:tabs>
+              <w:tab w:val="right" w:leader="dot" w:pos="8630"/>
+            </w:tabs>
+            <w:rPr>
+              <w:noProof/>
+              <w:kern w:val="2"/>
+              <w:sz w:val="21"/>
+            </w:rPr>
+          </w:pPr>
+          <w:hyperlink w:anchor="_Toc466221253" w:history="1">
+            <w:r>
+              <w:rPr>
+                <w:rStyle w:val="Hyperlink"/>
+                <w:noProof/>
+              </w:rPr>
+              <w:t>4.2.</w:t>
+            </w:r>
+            <w:r>
+              <w:rPr>
+                <w:rStyle w:val="Hyperlink"/>
+                <w:rFonts w:hint="eastAsia"/>
+                <w:noProof/>
+              </w:rPr>
+              <w:t xml:space="preserve"> </w:t>
+            </w:r>
+            <w:r>
+              <w:rPr>
+                <w:rStyle w:val="Hyperlink"/>
+                <w:rFonts w:hint="eastAsia"/>
+                <w:noProof/>
+              </w:rPr>
+              <w:t>看</w:t>
+            </w:r>
+            <w:r>
+              <w:rPr>
+                <w:rStyle w:val="Hyperlink"/>
+                <w:noProof/>
+              </w:rPr>
+              <w:t>K</w:t>
+            </w:r>
+            <w:r>
+              <w:rPr>
+                <w:rStyle w:val="Hyperlink"/>
+                <w:rFonts w:hint="eastAsia"/>
+                <w:noProof/>
+              </w:rPr>
+              <w:t>时不用前复权和不复权两个都要看</w:t>
+            </w:r>
+            <w:r>
+              <w:rPr>
+                <w:noProof/>
+                <w:webHidden/>
+              </w:rPr>
+              <w:tab/>
+            </w:r>
+            <w:r>
+              <w:rPr>
+                <w:noProof/>
+                <w:webHidden/>
+              </w:rPr>
+              <w:fldChar w:fldCharType="begin"/>
+            </w:r>
+            <w:r>
+              <w:rPr>
+                <w:noProof/>
+                <w:webHidden/>
+              </w:rPr>
+              <w:instrText xml:space="preserve"> PAGEREF _Toc466221253 \h </w:instrText>
+            </w:r>
+            <w:r>
+              <w:rPr>
+                <w:noProof/>
+                <w:webHidden/>
+              </w:rPr>
+            </w:r>
+            <w:r>
+              <w:rPr>
+                <w:noProof/>
+                <w:webHidden/>
+              </w:rPr>
+              <w:fldChar w:fldCharType="separate"/>
+            </w:r>
+            <w:r>
+              <w:rPr>
+                <w:noProof/>
+                <w:webHidden/>
+              </w:rPr>
+              <w:t>8</w:t>
+            </w:r>
+            <w:r>
+              <w:rPr>
+                <w:noProof/>
+                <w:webHidden/>
+              </w:rPr>
+              <w:fldChar w:fldCharType="end"/>
+            </w:r>
+          </w:hyperlink>
+        </w:p>
+        <w:p>
+          <w:pPr>
+            <w:pStyle w:val="TOC2"/>
+            <w:tabs>
+              <w:tab w:val="right" w:leader="dot" w:pos="8630"/>
+            </w:tabs>
+            <w:rPr>
+              <w:noProof/>
+              <w:kern w:val="2"/>
+              <w:sz w:val="21"/>
+            </w:rPr>
+          </w:pPr>
+          <w:hyperlink w:anchor="_Toc466221254" w:history="1">
+            <w:r>
+              <w:rPr>
+                <w:rStyle w:val="Hyperlink"/>
+                <w:noProof/>
+              </w:rPr>
+              <w:t>4.3.</w:t>
+            </w:r>
+            <w:r>
+              <w:rPr>
+                <w:rStyle w:val="Hyperlink"/>
+                <w:rFonts w:hint="eastAsia"/>
+                <w:noProof/>
+              </w:rPr>
+              <w:t xml:space="preserve"> </w:t>
+            </w:r>
+            <w:r>
+              <w:rPr>
+                <w:rStyle w:val="Hyperlink"/>
+                <w:rFonts w:hint="eastAsia"/>
+                <w:noProof/>
+              </w:rPr>
+              <w:t>东方财富的特色数据也不靠谱（需要看解禁明细）</w:t>
+            </w:r>
+            <w:r>
+              <w:rPr>
+                <w:noProof/>
+                <w:webHidden/>
+              </w:rPr>
+              <w:tab/>
+            </w:r>
+            <w:r>
+              <w:rPr>
+                <w:noProof/>
+                <w:webHidden/>
+              </w:rPr>
+              <w:fldChar w:fldCharType="begin"/>
+            </w:r>
+            <w:r>
+              <w:rPr>
+                <w:noProof/>
+                <w:webHidden/>
+              </w:rPr>
+              <w:instrText xml:space="preserve"> PAGEREF _Toc466221254 \h </w:instrText>
+            </w:r>
+            <w:r>
+              <w:rPr>
+                <w:noProof/>
+                <w:webHidden/>
+              </w:rPr>
+            </w:r>
+            <w:r>
+              <w:rPr>
+                <w:noProof/>
+                <w:webHidden/>
+              </w:rPr>
+              <w:fldChar w:fldCharType="separate"/>
+            </w:r>
+            <w:r>
+              <w:rPr>
+                <w:noProof/>
+                <w:webHidden/>
+              </w:rPr>
+              <w:t>10</w:t>
             </w:r>
             <w:r>
               <w:rPr>
@@ -471,7 +1073,7 @@
       <w:pPr>
         <w:pStyle w:val="Heading1"/>
       </w:pPr>
-      <w:bookmarkStart w:id="0" w:name="_Toc464677222"/>
+      <w:bookmarkStart w:id="1" w:name="_Toc466221243"/>
       <w:r>
         <w:rPr>
           <w:rFonts w:hint="eastAsia"/>
@@ -479,13 +1081,13 @@
         <w:lastRenderedPageBreak/>
         <w:t>2016-10-13</w:t>
       </w:r>
-      <w:bookmarkEnd w:id="0"/>
+      <w:bookmarkEnd w:id="1"/>
     </w:p>
     <w:p>
       <w:pPr>
         <w:pStyle w:val="Heading2"/>
       </w:pPr>
-      <w:bookmarkStart w:id="1" w:name="_Toc464677223"/>
+      <w:bookmarkStart w:id="2" w:name="_Toc466221244"/>
       <w:r>
         <w:rPr>
           <w:rFonts w:hint="eastAsia"/>
@@ -519,7 +1121,7 @@
         </w:rPr>
         <w:t>，前几次无功而返</w:t>
       </w:r>
-      <w:bookmarkEnd w:id="1"/>
+      <w:bookmarkEnd w:id="2"/>
     </w:p>
     <w:p>
       <w:r>
@@ -623,7 +1225,7 @@
       <w:pPr>
         <w:pStyle w:val="Heading1"/>
       </w:pPr>
-      <w:bookmarkStart w:id="2" w:name="_Toc464677224"/>
+      <w:bookmarkStart w:id="3" w:name="_Toc466221245"/>
       <w:r>
         <w:rPr>
           <w:rFonts w:hint="eastAsia"/>
@@ -631,20 +1233,20 @@
         <w:lastRenderedPageBreak/>
         <w:t>2016-10-19</w:t>
       </w:r>
-      <w:bookmarkEnd w:id="2"/>
+      <w:bookmarkEnd w:id="3"/>
     </w:p>
     <w:p>
       <w:pPr>
         <w:pStyle w:val="Heading2"/>
       </w:pPr>
-      <w:bookmarkStart w:id="3" w:name="_Toc464677225"/>
+      <w:bookmarkStart w:id="4" w:name="_Toc466221246"/>
       <w:r>
         <w:rPr>
           <w:rFonts w:hint="eastAsia"/>
         </w:rPr>
         <w:t>东方财富信息更新严重滞后</w:t>
       </w:r>
-      <w:bookmarkEnd w:id="3"/>
+      <w:bookmarkEnd w:id="4"/>
     </w:p>
     <w:p>
       <w:r>
@@ -965,14 +1567,14 @@
       <w:pPr>
         <w:pStyle w:val="Heading2"/>
       </w:pPr>
-      <w:bookmarkStart w:id="4" w:name="_Toc464677226"/>
+      <w:bookmarkStart w:id="5" w:name="_Toc466221247"/>
       <w:r>
         <w:rPr>
           <w:rFonts w:hint="eastAsia"/>
         </w:rPr>
         <w:t>雪球网的评论信息还是很有价值的</w:t>
       </w:r>
-      <w:bookmarkEnd w:id="4"/>
+      <w:bookmarkEnd w:id="5"/>
     </w:p>
     <w:p>
       <w:hyperlink r:id="rId17" w:history="1">
@@ -985,11 +1587,6 @@
       </w:hyperlink>
     </w:p>
     <w:p>
-      <w:pPr>
-        <w:rPr>
-          <w:rFonts w:hint="eastAsia"/>
-        </w:rPr>
-      </w:pPr>
       <w:r>
         <w:rPr>
           <w:rFonts w:hint="eastAsia"/>
@@ -1012,24 +1609,21 @@
     <w:p>
       <w:pPr>
         <w:pStyle w:val="Heading1"/>
-        <w:rPr>
-          <w:rFonts w:hint="eastAsia"/>
-        </w:rPr>
       </w:pPr>
+      <w:bookmarkStart w:id="6" w:name="_Toc466221248"/>
       <w:r>
         <w:rPr>
           <w:rFonts w:hint="eastAsia"/>
         </w:rPr>
         <w:t>2016-11-02</w:t>
       </w:r>
+      <w:bookmarkEnd w:id="6"/>
     </w:p>
     <w:p>
       <w:pPr>
         <w:pStyle w:val="Heading2"/>
-        <w:rPr>
-          <w:rFonts w:hint="eastAsia"/>
-        </w:rPr>
       </w:pPr>
+      <w:bookmarkStart w:id="7" w:name="_Toc466221249"/>
       <w:r>
         <w:rPr>
           <w:rFonts w:hint="eastAsia"/>
@@ -1048,13 +1642,9 @@
         </w:rPr>
         <w:t>显示的限售解禁是未来的</w:t>
       </w:r>
-    </w:p>
-    <w:p>
-      <w:pPr>
-        <w:rPr>
-          <w:rFonts w:hint="eastAsia"/>
-        </w:rPr>
-      </w:pPr>
+      <w:bookmarkEnd w:id="7"/>
+    </w:p>
+    <w:p>
       <w:r>
         <w:rPr>
           <w:noProof/>
@@ -1097,11 +1687,6 @@
       </w:r>
     </w:p>
     <w:p>
-      <w:pPr>
-        <w:rPr>
-          <w:rFonts w:hint="eastAsia"/>
-        </w:rPr>
-      </w:pPr>
       <w:r>
         <w:rPr>
           <w:rFonts w:hint="eastAsia"/>
@@ -1125,11 +1710,6 @@
       </w:r>
     </w:p>
     <w:p>
-      <w:pPr>
-        <w:rPr>
-          <w:rFonts w:hint="eastAsia"/>
-        </w:rPr>
-      </w:pPr>
       <w:r>
         <w:rPr>
           <w:rFonts w:hint="eastAsia"/>
@@ -1181,11 +1761,6 @@
       </w:r>
     </w:p>
     <w:p>
-      <w:pPr>
-        <w:rPr>
-          <w:rFonts w:hint="eastAsia"/>
-        </w:rPr>
-      </w:pPr>
       <w:r>
         <w:rPr>
           <w:noProof/>
@@ -1228,11 +1803,6 @@
       </w:r>
     </w:p>
     <w:p>
-      <w:pPr>
-        <w:rPr>
-          <w:rFonts w:hint="eastAsia"/>
-        </w:rPr>
-      </w:pPr>
       <w:r>
         <w:rPr>
           <w:rFonts w:hint="eastAsia"/>
@@ -1253,11 +1823,6 @@
       </w:r>
     </w:p>
     <w:p>
-      <w:pPr>
-        <w:rPr>
-          <w:rFonts w:hint="eastAsia"/>
-        </w:rPr>
-      </w:pPr>
       <w:r>
         <w:rPr>
           <w:noProof/>
@@ -1300,11 +1865,6 @@
       </w:r>
     </w:p>
     <w:p>
-      <w:pPr>
-        <w:rPr>
-          <w:rFonts w:hint="eastAsia"/>
-        </w:rPr>
-      </w:pPr>
       <w:r>
         <w:rPr>
           <w:rFonts w:hint="eastAsia"/>
@@ -1313,11 +1873,6 @@
       </w:r>
     </w:p>
     <w:p>
-      <w:pPr>
-        <w:rPr>
-          <w:rFonts w:hint="eastAsia"/>
-        </w:rPr>
-      </w:pPr>
       <w:r>
         <w:rPr>
           <w:noProof/>
@@ -1360,11 +1915,6 @@
       </w:r>
     </w:p>
     <w:p>
-      <w:pPr>
-        <w:rPr>
-          <w:rFonts w:hint="eastAsia"/>
-        </w:rPr>
-      </w:pPr>
       <w:r>
         <w:rPr>
           <w:rFonts w:hint="eastAsia"/>
@@ -1403,11 +1953,6 @@
       </w:r>
     </w:p>
     <w:p>
-      <w:pPr>
-        <w:rPr>
-          <w:rFonts w:hint="eastAsia"/>
-        </w:rPr>
-      </w:pPr>
       <w:r>
         <w:rPr>
           <w:noProof/>
@@ -1450,11 +1995,6 @@
       </w:r>
     </w:p>
     <w:p>
-      <w:pPr>
-        <w:rPr>
-          <w:rFonts w:hint="eastAsia"/>
-        </w:rPr>
-      </w:pPr>
       <w:r>
         <w:rPr>
           <w:rFonts w:hint="eastAsia"/>
@@ -1463,11 +2003,6 @@
       </w:r>
     </w:p>
     <w:p>
-      <w:pPr>
-        <w:rPr>
-          <w:rFonts w:hint="eastAsia"/>
-        </w:rPr>
-      </w:pPr>
       <w:r>
         <w:rPr>
           <w:noProof/>
@@ -1513,23 +2048,17 @@
     <w:p>
       <w:pPr>
         <w:pStyle w:val="Heading2"/>
-        <w:rPr>
-          <w:rFonts w:hint="eastAsia"/>
-        </w:rPr>
       </w:pPr>
+      <w:bookmarkStart w:id="8" w:name="_Toc466221250"/>
       <w:r>
         <w:rPr>
           <w:rFonts w:hint="eastAsia"/>
         </w:rPr>
         <w:t>真正有参考意义的是其特色数据</w:t>
       </w:r>
-    </w:p>
-    <w:p>
-      <w:pPr>
-        <w:rPr>
-          <w:rFonts w:hint="eastAsia"/>
-        </w:rPr>
-      </w:pPr>
+      <w:bookmarkEnd w:id="8"/>
+    </w:p>
+    <w:p>
       <w:r>
         <w:rPr>
           <w:noProof/>
@@ -1572,11 +2101,6 @@
       </w:r>
     </w:p>
     <w:p>
-      <w:pPr>
-        <w:rPr>
-          <w:rFonts w:hint="eastAsia"/>
-        </w:rPr>
-      </w:pPr>
       <w:r>
         <w:rPr>
           <w:rFonts w:hint="eastAsia"/>
@@ -1585,11 +2109,6 @@
       </w:r>
     </w:p>
     <w:p>
-      <w:pPr>
-        <w:rPr>
-          <w:rFonts w:hint="eastAsia"/>
-        </w:rPr>
-      </w:pPr>
       <w:r>
         <w:rPr>
           <w:noProof/>
@@ -1631,8 +2150,6 @@
           </wp:inline>
         </w:drawing>
       </w:r>
-      <w:bookmarkStart w:id="5" w:name="_GoBack"/>
-      <w:bookmarkEnd w:id="5"/>
       <w:r>
         <w:rPr>
           <w:noProof/>
@@ -1674,8 +2191,522 @@
         </w:drawing>
       </w:r>
     </w:p>
+    <w:p>
+      <w:pPr>
+        <w:pStyle w:val="Heading1"/>
+      </w:pPr>
+      <w:bookmarkStart w:id="9" w:name="_Toc466221251"/>
+      <w:r>
+        <w:rPr>
+          <w:rFonts w:hint="eastAsia"/>
+        </w:rPr>
+        <w:t>2016-11-06</w:t>
+      </w:r>
+      <w:bookmarkEnd w:id="9"/>
+    </w:p>
+    <w:p>
+      <w:pPr>
+        <w:pStyle w:val="Heading2"/>
+      </w:pPr>
+      <w:bookmarkStart w:id="10" w:name="_Toc466221252"/>
+      <w:r>
+        <w:rPr>
+          <w:rFonts w:hint="eastAsia"/>
+        </w:rPr>
+        <w:t>分时图上的价格是不会</w:t>
+      </w:r>
+      <w:r>
+        <w:rPr>
+          <w:rFonts w:hint="eastAsia"/>
+        </w:rPr>
+        <w:t>进行复权处理的</w:t>
+      </w:r>
+      <w:bookmarkEnd w:id="10"/>
+    </w:p>
+    <w:p>
+      <w:r>
+        <w:rPr>
+          <w:rFonts w:hint="eastAsia"/>
+        </w:rPr>
+        <w:t>虽然日线等是</w:t>
+      </w:r>
+      <w:r>
+        <w:rPr>
+          <w:rFonts w:hint="eastAsia"/>
+        </w:rPr>
+        <w:t>可以进行复权处理的，但是</w:t>
+      </w:r>
+      <w:r>
+        <w:rPr>
+          <w:rFonts w:hint="eastAsia"/>
+        </w:rPr>
+        <w:t>分时图上的价格是不会进行复权处理的，所以分时图上会看起来和</w:t>
+      </w:r>
+      <w:r>
+        <w:rPr>
+          <w:rFonts w:hint="eastAsia"/>
+        </w:rPr>
+        <w:t>K</w:t>
+      </w:r>
+      <w:r>
+        <w:rPr>
+          <w:rFonts w:hint="eastAsia"/>
+        </w:rPr>
+        <w:t>线上的价格不相同</w:t>
+      </w:r>
+    </w:p>
+    <w:p>
+      <w:pPr>
+        <w:pStyle w:val="Heading2"/>
+      </w:pPr>
+      <w:bookmarkStart w:id="11" w:name="_Toc466221253"/>
+      <w:r>
+        <w:rPr>
+          <w:rFonts w:hint="eastAsia"/>
+        </w:rPr>
+        <w:t>看</w:t>
+      </w:r>
+      <w:r>
+        <w:rPr>
+          <w:rFonts w:hint="eastAsia"/>
+        </w:rPr>
+        <w:t>K</w:t>
+      </w:r>
+      <w:r>
+        <w:rPr>
+          <w:rFonts w:hint="eastAsia"/>
+        </w:rPr>
+        <w:t>时不用前复权</w:t>
+      </w:r>
+      <w:r>
+        <w:rPr>
+          <w:rFonts w:hint="eastAsia"/>
+        </w:rPr>
+        <w:t>和不复权两个都要看</w:t>
+      </w:r>
+      <w:bookmarkEnd w:id="11"/>
+    </w:p>
+    <w:p>
+      <w:pPr>
+        <w:rPr>
+          <w:rFonts w:hint="eastAsia"/>
+        </w:rPr>
+      </w:pPr>
+      <w:r>
+        <w:rPr>
+          <w:rFonts w:hint="eastAsia"/>
+        </w:rPr>
+        <w:t>其实这样才能看到更真实的股价走势</w:t>
+      </w:r>
+    </w:p>
+    <w:p>
+      <w:pPr>
+        <w:rPr>
+          <w:rFonts w:hint="eastAsia"/>
+        </w:rPr>
+      </w:pPr>
+      <w:r>
+        <w:rPr>
+          <w:rFonts w:hint="eastAsia"/>
+        </w:rPr>
+        <w:t>以运达科技为例</w:t>
+      </w:r>
+    </w:p>
+    <w:p>
+      <w:pPr>
+        <w:rPr>
+          <w:rFonts w:hint="eastAsia"/>
+        </w:rPr>
+      </w:pPr>
+      <w:r>
+        <w:rPr>
+          <w:rFonts w:hint="eastAsia"/>
+        </w:rPr>
+        <w:t>前复权可以看到公司股价曾经被爆炒过</w:t>
+      </w:r>
+      <w:r>
+        <w:rPr>
+          <w:rFonts w:hint="eastAsia"/>
+        </w:rPr>
+        <w:t>，且现在仍处于历史</w:t>
+      </w:r>
+      <w:r>
+        <w:rPr>
+          <w:rFonts w:hint="eastAsia"/>
+        </w:rPr>
+        <w:t>高位</w:t>
+      </w:r>
+    </w:p>
+    <w:p>
+      <w:pPr>
+        <w:rPr>
+          <w:rFonts w:hint="eastAsia"/>
+          <w:b/>
+        </w:rPr>
+      </w:pPr>
+      <w:r>
+        <w:rPr>
+          <w:noProof/>
+        </w:rPr>
+        <w:lastRenderedPageBreak/>
+        <w:drawing>
+          <wp:inline distT="0" distB="0" distL="0" distR="0" wp14:anchorId="08A4406B" wp14:editId="3DB93D63">
+            <wp:extent cx="5486400" cy="3917315"/>
+            <wp:effectExtent l="0" t="0" r="0" b="6985"/>
+            <wp:docPr id="19" name="Picture 19"/>
+            <wp:cNvGraphicFramePr>
+              <a:graphicFrameLocks xmlns:a="http://schemas.openxmlformats.org/drawingml/2006/main" noChangeAspect="1"/>
+            </wp:cNvGraphicFramePr>
+            <a:graphic xmlns:a="http://schemas.openxmlformats.org/drawingml/2006/main">
+              <a:graphicData uri="http://schemas.openxmlformats.org/drawingml/2006/picture">
+                <pic:pic xmlns:pic="http://schemas.openxmlformats.org/drawingml/2006/picture">
+                  <pic:nvPicPr>
+                    <pic:cNvPr id="0" name=""/>
+                    <pic:cNvPicPr/>
+                  </pic:nvPicPr>
+                  <pic:blipFill>
+                    <a:blip r:embed="rId27"/>
+                    <a:stretch>
+                      <a:fillRect/>
+                    </a:stretch>
+                  </pic:blipFill>
+                  <pic:spPr>
+                    <a:xfrm>
+                      <a:off x="0" y="0"/>
+                      <a:ext cx="5486400" cy="3917315"/>
+                    </a:xfrm>
+                    <a:prstGeom prst="rect">
+                      <a:avLst/>
+                    </a:prstGeom>
+                  </pic:spPr>
+                </pic:pic>
+              </a:graphicData>
+            </a:graphic>
+          </wp:inline>
+        </w:drawing>
+      </w:r>
+    </w:p>
+    <w:p>
+      <w:pPr>
+        <w:rPr>
+          <w:rFonts w:hint="eastAsia"/>
+        </w:rPr>
+      </w:pPr>
+      <w:r>
+        <w:rPr>
+          <w:rFonts w:hint="eastAsia"/>
+        </w:rPr>
+        <w:t>不复权可以看到</w:t>
+      </w:r>
+      <w:r>
+        <w:rPr>
+          <w:rFonts w:hint="eastAsia"/>
+        </w:rPr>
+        <w:t>真实的配股情况</w:t>
+      </w:r>
+    </w:p>
+    <w:p>
+      <w:pPr>
+        <w:rPr>
+          <w:rFonts w:hint="eastAsia"/>
+        </w:rPr>
+      </w:pPr>
+      <w:r>
+        <w:rPr>
+          <w:noProof/>
+        </w:rPr>
+        <w:lastRenderedPageBreak/>
+        <w:drawing>
+          <wp:inline distT="0" distB="0" distL="0" distR="0" wp14:anchorId="70D5B2FE" wp14:editId="5CE36C82">
+            <wp:extent cx="5486400" cy="4088130"/>
+            <wp:effectExtent l="0" t="0" r="0" b="7620"/>
+            <wp:docPr id="20" name="Picture 20"/>
+            <wp:cNvGraphicFramePr>
+              <a:graphicFrameLocks xmlns:a="http://schemas.openxmlformats.org/drawingml/2006/main" noChangeAspect="1"/>
+            </wp:cNvGraphicFramePr>
+            <a:graphic xmlns:a="http://schemas.openxmlformats.org/drawingml/2006/main">
+              <a:graphicData uri="http://schemas.openxmlformats.org/drawingml/2006/picture">
+                <pic:pic xmlns:pic="http://schemas.openxmlformats.org/drawingml/2006/picture">
+                  <pic:nvPicPr>
+                    <pic:cNvPr id="0" name=""/>
+                    <pic:cNvPicPr/>
+                  </pic:nvPicPr>
+                  <pic:blipFill>
+                    <a:blip r:embed="rId28"/>
+                    <a:stretch>
+                      <a:fillRect/>
+                    </a:stretch>
+                  </pic:blipFill>
+                  <pic:spPr>
+                    <a:xfrm>
+                      <a:off x="0" y="0"/>
+                      <a:ext cx="5486400" cy="4088130"/>
+                    </a:xfrm>
+                    <a:prstGeom prst="rect">
+                      <a:avLst/>
+                    </a:prstGeom>
+                  </pic:spPr>
+                </pic:pic>
+              </a:graphicData>
+            </a:graphic>
+          </wp:inline>
+        </w:drawing>
+      </w:r>
+    </w:p>
+    <w:p>
+      <w:pPr>
+        <w:pStyle w:val="Heading2"/>
+        <w:rPr>
+          <w:rFonts w:hint="eastAsia"/>
+        </w:rPr>
+      </w:pPr>
+      <w:bookmarkStart w:id="12" w:name="_Toc466221254"/>
+      <w:r>
+        <w:rPr>
+          <w:rFonts w:hint="eastAsia"/>
+        </w:rPr>
+        <w:t>东方财富</w:t>
+      </w:r>
+      <w:r>
+        <w:rPr>
+          <w:rFonts w:hint="eastAsia"/>
+        </w:rPr>
+        <w:t>的特色数据也不靠谱</w:t>
+      </w:r>
+      <w:r>
+        <w:rPr>
+          <w:rFonts w:hint="eastAsia"/>
+        </w:rPr>
+        <w:t>（需要看解禁明细）</w:t>
+      </w:r>
+      <w:bookmarkEnd w:id="12"/>
+    </w:p>
+    <w:p>
+      <w:pPr>
+        <w:rPr>
+          <w:rFonts w:hint="eastAsia"/>
+        </w:rPr>
+      </w:pPr>
+      <w:r>
+        <w:rPr>
+          <w:rFonts w:hint="eastAsia"/>
+        </w:rPr>
+        <w:t>以永清环保为例，</w:t>
+      </w:r>
+      <w:r>
+        <w:rPr>
+          <w:rFonts w:hint="eastAsia"/>
+        </w:rPr>
+        <w:t>2016</w:t>
+      </w:r>
+      <w:r>
+        <w:rPr>
+          <w:rFonts w:hint="eastAsia"/>
+        </w:rPr>
+        <w:t>年</w:t>
+      </w:r>
+      <w:r>
+        <w:rPr>
+          <w:rFonts w:hint="eastAsia"/>
+        </w:rPr>
+        <w:t>10</w:t>
+      </w:r>
+      <w:r>
+        <w:rPr>
+          <w:rFonts w:hint="eastAsia"/>
+        </w:rPr>
+        <w:t>月</w:t>
+      </w:r>
+      <w:r>
+        <w:rPr>
+          <w:rFonts w:hint="eastAsia"/>
+        </w:rPr>
+        <w:t>27</w:t>
+      </w:r>
+      <w:r>
+        <w:rPr>
+          <w:rFonts w:hint="eastAsia"/>
+        </w:rPr>
+        <w:t>日有解禁股，</w:t>
+      </w:r>
+      <w:r>
+        <w:rPr>
+          <w:rFonts w:hint="eastAsia"/>
+        </w:rPr>
+        <w:t>但是</w:t>
+      </w:r>
+      <w:r>
+        <w:rPr>
+          <w:rFonts w:hint="eastAsia"/>
+        </w:rPr>
+        <w:t>东方财富上根本就没显示</w:t>
+      </w:r>
+    </w:p>
+    <w:p>
+      <w:pPr>
+        <w:rPr>
+          <w:rFonts w:hint="eastAsia"/>
+        </w:rPr>
+      </w:pPr>
+      <w:r>
+        <w:rPr>
+          <w:noProof/>
+        </w:rPr>
+        <w:drawing>
+          <wp:inline distT="0" distB="0" distL="0" distR="0" wp14:anchorId="195B379C" wp14:editId="1D58DFB8">
+            <wp:extent cx="5486400" cy="1852295"/>
+            <wp:effectExtent l="0" t="0" r="0" b="0"/>
+            <wp:docPr id="17" name="Picture 17"/>
+            <wp:cNvGraphicFramePr>
+              <a:graphicFrameLocks xmlns:a="http://schemas.openxmlformats.org/drawingml/2006/main" noChangeAspect="1"/>
+            </wp:cNvGraphicFramePr>
+            <a:graphic xmlns:a="http://schemas.openxmlformats.org/drawingml/2006/main">
+              <a:graphicData uri="http://schemas.openxmlformats.org/drawingml/2006/picture">
+                <pic:pic xmlns:pic="http://schemas.openxmlformats.org/drawingml/2006/picture">
+                  <pic:nvPicPr>
+                    <pic:cNvPr id="0" name=""/>
+                    <pic:cNvPicPr/>
+                  </pic:nvPicPr>
+                  <pic:blipFill>
+                    <a:blip r:embed="rId29"/>
+                    <a:stretch>
+                      <a:fillRect/>
+                    </a:stretch>
+                  </pic:blipFill>
+                  <pic:spPr>
+                    <a:xfrm>
+                      <a:off x="0" y="0"/>
+                      <a:ext cx="5486400" cy="1852295"/>
+                    </a:xfrm>
+                    <a:prstGeom prst="rect">
+                      <a:avLst/>
+                    </a:prstGeom>
+                  </pic:spPr>
+                </pic:pic>
+              </a:graphicData>
+            </a:graphic>
+          </wp:inline>
+        </w:drawing>
+      </w:r>
+    </w:p>
+    <w:p>
+      <w:pPr>
+        <w:rPr>
+          <w:rFonts w:hint="eastAsia"/>
+        </w:rPr>
+      </w:pPr>
+      <w:r>
+        <w:rPr>
+          <w:rFonts w:hint="eastAsia"/>
+        </w:rPr>
+        <w:t>但是永清的公司公告都有了</w:t>
+      </w:r>
+    </w:p>
+    <w:p>
+      <w:pPr>
+        <w:rPr>
+          <w:rFonts w:hint="eastAsia"/>
+        </w:rPr>
+      </w:pPr>
+      <w:r>
+        <w:rPr>
+          <w:noProof/>
+        </w:rPr>
+        <w:lastRenderedPageBreak/>
+        <w:drawing>
+          <wp:inline distT="0" distB="0" distL="0" distR="0" wp14:anchorId="40520CFA" wp14:editId="6EA5D49F">
+            <wp:extent cx="5486400" cy="2510790"/>
+            <wp:effectExtent l="0" t="0" r="0" b="3810"/>
+            <wp:docPr id="18" name="Picture 18"/>
+            <wp:cNvGraphicFramePr>
+              <a:graphicFrameLocks xmlns:a="http://schemas.openxmlformats.org/drawingml/2006/main" noChangeAspect="1"/>
+            </wp:cNvGraphicFramePr>
+            <a:graphic xmlns:a="http://schemas.openxmlformats.org/drawingml/2006/main">
+              <a:graphicData uri="http://schemas.openxmlformats.org/drawingml/2006/picture">
+                <pic:pic xmlns:pic="http://schemas.openxmlformats.org/drawingml/2006/picture">
+                  <pic:nvPicPr>
+                    <pic:cNvPr id="0" name=""/>
+                    <pic:cNvPicPr/>
+                  </pic:nvPicPr>
+                  <pic:blipFill>
+                    <a:blip r:embed="rId30"/>
+                    <a:stretch>
+                      <a:fillRect/>
+                    </a:stretch>
+                  </pic:blipFill>
+                  <pic:spPr>
+                    <a:xfrm>
+                      <a:off x="0" y="0"/>
+                      <a:ext cx="5486400" cy="2510790"/>
+                    </a:xfrm>
+                    <a:prstGeom prst="rect">
+                      <a:avLst/>
+                    </a:prstGeom>
+                  </pic:spPr>
+                </pic:pic>
+              </a:graphicData>
+            </a:graphic>
+          </wp:inline>
+        </w:drawing>
+      </w:r>
+    </w:p>
+    <w:p>
+      <w:pPr>
+        <w:rPr>
+          <w:rFonts w:hint="eastAsia"/>
+        </w:rPr>
+      </w:pPr>
+      <w:r>
+        <w:rPr>
+          <w:rFonts w:hint="eastAsia"/>
+        </w:rPr>
+        <w:t>不过解禁明细里还是有</w:t>
+      </w:r>
+    </w:p>
+    <w:p>
+      <w:r>
+        <w:rPr>
+          <w:noProof/>
+        </w:rPr>
+        <w:drawing>
+          <wp:inline distT="0" distB="0" distL="0" distR="0" wp14:anchorId="5BF65475" wp14:editId="0CC1E5CC">
+            <wp:extent cx="5486400" cy="1692910"/>
+            <wp:effectExtent l="0" t="0" r="0" b="2540"/>
+            <wp:docPr id="21" name="Picture 21"/>
+            <wp:cNvGraphicFramePr>
+              <a:graphicFrameLocks xmlns:a="http://schemas.openxmlformats.org/drawingml/2006/main" noChangeAspect="1"/>
+            </wp:cNvGraphicFramePr>
+            <a:graphic xmlns:a="http://schemas.openxmlformats.org/drawingml/2006/main">
+              <a:graphicData uri="http://schemas.openxmlformats.org/drawingml/2006/picture">
+                <pic:pic xmlns:pic="http://schemas.openxmlformats.org/drawingml/2006/picture">
+                  <pic:nvPicPr>
+                    <pic:cNvPr id="0" name=""/>
+                    <pic:cNvPicPr/>
+                  </pic:nvPicPr>
+                  <pic:blipFill>
+                    <a:blip r:embed="rId31"/>
+                    <a:stretch>
+                      <a:fillRect/>
+                    </a:stretch>
+                  </pic:blipFill>
+                  <pic:spPr>
+                    <a:xfrm>
+                      <a:off x="0" y="0"/>
+                      <a:ext cx="5486400" cy="1692910"/>
+                    </a:xfrm>
+                    <a:prstGeom prst="rect">
+                      <a:avLst/>
+                    </a:prstGeom>
+                  </pic:spPr>
+                </pic:pic>
+              </a:graphicData>
+            </a:graphic>
+          </wp:inline>
+        </w:drawing>
+      </w:r>
+    </w:p>
     <w:sectPr>
-      <w:footerReference w:type="default" r:id="rId27"/>
+      <w:footerReference w:type="default" r:id="rId32"/>
       <w:pgSz w:w="12240" w:h="15840"/>
       <w:pgMar w:top="1440" w:right="1800" w:bottom="1440" w:left="1800" w:header="720" w:footer="720" w:gutter="0"/>
       <w:pgNumType w:start="1"/>
@@ -1798,7 +2829,7 @@
           <w:rPr>
             <w:noProof/>
           </w:rPr>
-          <w:t>8</w:t>
+          <w:t>10</w:t>
         </w:r>
         <w:r>
           <w:rPr>
@@ -3218,7 +4249,7 @@
 </file>
 
 <file path=customXml/itemProps1.xml><?xml version="1.0" encoding="utf-8"?>
-<ds:datastoreItem xmlns:ds="http://schemas.openxmlformats.org/officeDocument/2006/customXml" ds:itemID="{1F49BC82-8C65-4ED8-B2AF-5767E5FC5534}">
+<ds:datastoreItem xmlns:ds="http://schemas.openxmlformats.org/officeDocument/2006/customXml" ds:itemID="{DD0FF9DB-BF80-4B92-8958-2F53EDF0771B}">
   <ds:schemaRefs>
     <ds:schemaRef ds:uri="http://schemas.openxmlformats.org/officeDocument/2006/bibliography"/>
   </ds:schemaRefs>

</xml_diff>